<commit_message>
Completed unfinished sentences in 4-2 meeting.
</commit_message>
<xml_diff>
--- a/Documents/Meetings/4_2_2015/22_Minutes.docx
+++ b/Documents/Meetings/4_2_2015/22_Minutes.docx
@@ -449,67 +449,116 @@
           <w:sz w:val="24"/>
           <w:szCs w:val="24"/>
         </w:rPr>
-        <w:t>Discussed Error Structure. Errors will include line number or error type. Array or List. Riley will check if there is a built-in error dialog box.</w:t>
-      </w:r>
-    </w:p>
-    <w:p>
-      <w:pPr>
-        <w:ind w:firstLine="720"/>
-        <w:rPr>
-          <w:sz w:val="24"/>
-          <w:szCs w:val="24"/>
-        </w:rPr>
-      </w:pPr>
-    </w:p>
-    <w:p>
-      <w:pPr>
-        <w:ind w:firstLine="720"/>
-        <w:rPr>
-          <w:sz w:val="24"/>
-          <w:szCs w:val="24"/>
-        </w:rPr>
-      </w:pPr>
-      <w:r>
-        <w:rPr>
-          <w:sz w:val="24"/>
-          <w:szCs w:val="24"/>
-        </w:rPr>
-        <w:t>Scott asked Josh how the data compression is going. Scott explains the way he needs the data. He’ll need class times and exam times. The idea is for Josh to return a list of lists.</w:t>
-      </w:r>
-    </w:p>
-    <w:p>
-      <w:pPr>
-        <w:ind w:firstLine="720"/>
-        <w:rPr>
-          <w:sz w:val="24"/>
-          <w:szCs w:val="24"/>
-        </w:rPr>
-      </w:pPr>
-    </w:p>
-    <w:p>
-      <w:pPr>
-        <w:ind w:firstLine="720"/>
-        <w:rPr>
-          <w:sz w:val="24"/>
-          <w:szCs w:val="24"/>
-        </w:rPr>
-      </w:pPr>
-      <w:r>
-        <w:rPr>
-          <w:sz w:val="24"/>
-          <w:szCs w:val="24"/>
-        </w:rPr>
-        <w:t>Team discussed the scheduler.</w:t>
-      </w:r>
-      <w:r>
-        <w:rPr>
-          <w:sz w:val="24"/>
-          <w:szCs w:val="24"/>
-        </w:rPr>
-        <w:t xml:space="preserve"> Scott explained how the compression algorithm would work.</w:t>
+        <w:t>The team d</w:t>
+      </w:r>
+      <w:r>
+        <w:rPr>
+          <w:sz w:val="24"/>
+          <w:szCs w:val="24"/>
+        </w:rPr>
+        <w:t xml:space="preserve">iscussed </w:t>
+      </w:r>
+      <w:r>
+        <w:rPr>
+          <w:sz w:val="24"/>
+          <w:szCs w:val="24"/>
+        </w:rPr>
+        <w:t>e</w:t>
+      </w:r>
+      <w:r>
+        <w:rPr>
+          <w:sz w:val="24"/>
+          <w:szCs w:val="24"/>
+        </w:rPr>
+        <w:t>rror Structure. Errors will include line number or error type.</w:t>
+      </w:r>
+      <w:r>
+        <w:rPr>
+          <w:sz w:val="24"/>
+          <w:szCs w:val="24"/>
+        </w:rPr>
+        <w:t xml:space="preserve"> The format will be either an</w:t>
+      </w:r>
+      <w:r>
+        <w:rPr>
+          <w:sz w:val="24"/>
+          <w:szCs w:val="24"/>
+        </w:rPr>
+        <w:t xml:space="preserve"> </w:t>
+      </w:r>
+      <w:r>
+        <w:rPr>
+          <w:sz w:val="24"/>
+          <w:szCs w:val="24"/>
+        </w:rPr>
+        <w:t>a</w:t>
       </w:r>
       <w:bookmarkStart w:id="0" w:name="_GoBack"/>
       <w:bookmarkEnd w:id="0"/>
+      <w:r>
+        <w:rPr>
+          <w:sz w:val="24"/>
+          <w:szCs w:val="24"/>
+        </w:rPr>
+        <w:t>rray or List. Riley will check if there is a built-in error dialog box.</w:t>
+      </w:r>
+    </w:p>
+    <w:p>
+      <w:pPr>
+        <w:ind w:firstLine="720"/>
+        <w:rPr>
+          <w:sz w:val="24"/>
+          <w:szCs w:val="24"/>
+        </w:rPr>
+      </w:pPr>
+    </w:p>
+    <w:p>
+      <w:pPr>
+        <w:ind w:firstLine="720"/>
+        <w:rPr>
+          <w:sz w:val="24"/>
+          <w:szCs w:val="24"/>
+        </w:rPr>
+      </w:pPr>
+      <w:r>
+        <w:rPr>
+          <w:sz w:val="24"/>
+          <w:szCs w:val="24"/>
+        </w:rPr>
+        <w:t>Scott asked Josh how the data compression is going. Scott explains the way he needs the data. He’ll need class times and exam times. The idea is for Josh to return a list of lists.</w:t>
+      </w:r>
+    </w:p>
+    <w:p>
+      <w:pPr>
+        <w:ind w:firstLine="720"/>
+        <w:rPr>
+          <w:sz w:val="24"/>
+          <w:szCs w:val="24"/>
+        </w:rPr>
+      </w:pPr>
+    </w:p>
+    <w:p>
+      <w:pPr>
+        <w:ind w:firstLine="720"/>
+        <w:rPr>
+          <w:sz w:val="24"/>
+          <w:szCs w:val="24"/>
+        </w:rPr>
+      </w:pPr>
+      <w:r>
+        <w:rPr>
+          <w:sz w:val="24"/>
+          <w:szCs w:val="24"/>
+        </w:rPr>
+        <w:t>Team discussed the scheduler.</w:t>
+      </w:r>
+      <w:r>
+        <w:rPr>
+          <w:sz w:val="24"/>
+          <w:szCs w:val="24"/>
+        </w:rPr>
+        <w:t xml:space="preserve"> Scott explained how the compression algorithm would work.</w:t>
+      </w:r>
     </w:p>
     <w:sectPr>
       <w:headerReference w:type="default" r:id="rId8"/>

</xml_diff>